<commit_message>
Python script to process map improved, map rendering done
</commit_message>
<xml_diff>
--- a/config/Readme.docx
+++ b/config/Readme.docx
@@ -371,25 +371,135 @@
                 <w:lang w:val="en-US"/>
               </w:rPr>
             </w:pPr>
+          </w:p>
+        </w:tc>
+        <w:tc>
+          <w:tcPr>
+            <w:tcW w:w="3964" w:type="dxa"/>
+          </w:tcPr>
+          <w:p>
+            <w:pPr>
+              <w:rPr>
+                <w:lang w:val="en-US"/>
+              </w:rPr>
+            </w:pPr>
+            <w:r>
+              <w:rPr>
+                <w:lang w:val="en-US"/>
+              </w:rPr>
+              <w:t>NULL</w:t>
+            </w:r>
+          </w:p>
+        </w:tc>
+      </w:tr>
+      <w:tr>
+        <w:tc>
+          <w:tcPr>
+            <w:tcW w:w="704" w:type="dxa"/>
+          </w:tcPr>
+          <w:p>
+            <w:pPr>
+              <w:rPr>
+                <w:lang w:val="en-US"/>
+              </w:rPr>
+            </w:pPr>
+            <w:r>
+              <w:rPr>
+                <w:lang w:val="en-US"/>
+              </w:rPr>
+              <w:t>2.</w:t>
+            </w:r>
+          </w:p>
+        </w:tc>
+        <w:tc>
+          <w:tcPr>
+            <w:tcW w:w="1843" w:type="dxa"/>
+          </w:tcPr>
+          <w:p>
+            <w:pPr>
+              <w:rPr>
+                <w:lang w:val="en-US"/>
+              </w:rPr>
+            </w:pPr>
+            <w:r>
+              <w:rPr>
+                <w:lang w:val="en-US"/>
+              </w:rPr>
+              <w:t>0x76 0x01 0x76</w:t>
+            </w:r>
+          </w:p>
+        </w:tc>
+        <w:tc>
+          <w:tcPr>
+            <w:tcW w:w="1320" w:type="dxa"/>
+          </w:tcPr>
+          <w:p>
+            <w:pPr>
+              <w:rPr>
+                <w:lang w:val="en-US"/>
+              </w:rPr>
+            </w:pPr>
+            <w:r>
+              <w:rPr>
+                <w:lang w:val="en-US"/>
+              </w:rPr>
+              <w:t>( 30, 42 )</w:t>
+            </w:r>
+          </w:p>
+        </w:tc>
+        <w:tc>
+          <w:tcPr>
+            <w:tcW w:w="1231" w:type="dxa"/>
+          </w:tcPr>
+          <w:p>
+            <w:pPr>
+              <w:rPr>
+                <w:lang w:val="en-US"/>
+              </w:rPr>
+            </w:pPr>
+            <w:r>
+              <w:rPr>
+                <w:lang w:val="en-US"/>
+              </w:rPr>
+              <w:t xml:space="preserve">(42 , </w:t>
+            </w:r>
+            <w:r>
+              <w:rPr>
+                <w:lang w:val="en-US"/>
+              </w:rPr>
+              <w:t xml:space="preserve">54 </w:t>
+            </w:r>
+            <w:r>
+              <w:rPr>
+                <w:lang w:val="en-US"/>
+              </w:rPr>
+              <w:t>)</w:t>
+            </w:r>
+          </w:p>
+        </w:tc>
+        <w:tc>
+          <w:tcPr>
+            <w:tcW w:w="3964" w:type="dxa"/>
+          </w:tcPr>
+          <w:p>
+            <w:pPr>
+              <w:rPr>
+                <w:lang w:val="en-US"/>
+              </w:rPr>
+            </w:pPr>
+            <w:r>
+              <w:rPr>
+                <w:lang w:val="en-US"/>
+              </w:rPr>
+              <w:t xml:space="preserve">Light </w:t>
+            </w:r>
             <w:bookmarkStart w:id="0" w:name="_GoBack"/>
             <w:bookmarkEnd w:id="0"/>
-          </w:p>
-        </w:tc>
-        <w:tc>
-          <w:tcPr>
-            <w:tcW w:w="3964" w:type="dxa"/>
-          </w:tcPr>
-          <w:p>
-            <w:pPr>
-              <w:rPr>
-                <w:lang w:val="en-US"/>
-              </w:rPr>
-            </w:pPr>
-            <w:r>
-              <w:rPr>
-                <w:lang w:val="en-US"/>
-              </w:rPr>
-              <w:t>NULL</w:t>
+            <w:r>
+              <w:rPr>
+                <w:lang w:val="en-US"/>
+              </w:rPr>
+              <w:t xml:space="preserve"> ground</w:t>
             </w:r>
           </w:p>
         </w:tc>
@@ -409,7 +519,7 @@
               <w:rPr>
                 <w:lang w:val="en-US"/>
               </w:rPr>
-              <w:t>2.</w:t>
+              <w:t>3.</w:t>
             </w:r>
           </w:p>
         </w:tc>
@@ -427,7 +537,7 @@
               <w:rPr>
                 <w:lang w:val="en-US"/>
               </w:rPr>
-              <w:t>0x76 0x01 0x76</w:t>
+              <w:t>0xEB 0x29 0x29</w:t>
             </w:r>
           </w:p>
         </w:tc>
@@ -445,7 +555,37 @@
               <w:rPr>
                 <w:lang w:val="en-US"/>
               </w:rPr>
-              <w:t>( 30, 42 )</w:t>
+              <w:t>(</w:t>
+            </w:r>
+            <w:r>
+              <w:rPr>
+                <w:lang w:val="en-US"/>
+              </w:rPr>
+              <w:t xml:space="preserve"> </w:t>
+            </w:r>
+            <w:r>
+              <w:rPr>
+                <w:lang w:val="en-US"/>
+              </w:rPr>
+              <w:t>30, 30</w:t>
+            </w:r>
+            <w:r>
+              <w:rPr>
+                <w:lang w:val="en-US"/>
+              </w:rPr>
+              <w:t xml:space="preserve"> </w:t>
+            </w:r>
+            <w:r>
+              <w:rPr>
+                <w:lang w:val="en-US"/>
+              </w:rPr>
+              <w:t>)</w:t>
+            </w:r>
+            <w:r>
+              <w:rPr>
+                <w:lang w:val="en-US"/>
+              </w:rPr>
+              <w:t xml:space="preserve"> </w:t>
             </w:r>
           </w:p>
         </w:tc>
@@ -463,13 +603,25 @@
               <w:rPr>
                 <w:lang w:val="en-US"/>
               </w:rPr>
-              <w:t xml:space="preserve">(42 , </w:t>
-            </w:r>
-            <w:r>
-              <w:rPr>
-                <w:lang w:val="en-US"/>
-              </w:rPr>
-              <w:t xml:space="preserve">54 </w:t>
+              <w:t>(</w:t>
+            </w:r>
+            <w:r>
+              <w:rPr>
+                <w:lang w:val="en-US"/>
+              </w:rPr>
+              <w:t xml:space="preserve"> 42</w:t>
+            </w:r>
+            <w:r>
+              <w:rPr>
+                <w:lang w:val="en-US"/>
+              </w:rPr>
+              <w:t>, 42</w:t>
+            </w:r>
+            <w:r>
+              <w:rPr>
+                <w:lang w:val="en-US"/>
+              </w:rPr>
+              <w:t xml:space="preserve"> </w:t>
             </w:r>
             <w:r>
               <w:rPr>
@@ -493,153 +645,13 @@
               <w:rPr>
                 <w:lang w:val="en-US"/>
               </w:rPr>
-              <w:t>dark ground</w:t>
-            </w:r>
-          </w:p>
-        </w:tc>
-      </w:tr>
-      <w:tr>
-        <w:tc>
-          <w:tcPr>
-            <w:tcW w:w="704" w:type="dxa"/>
-          </w:tcPr>
-          <w:p>
-            <w:pPr>
-              <w:rPr>
-                <w:lang w:val="en-US"/>
-              </w:rPr>
-            </w:pPr>
-            <w:r>
-              <w:rPr>
-                <w:lang w:val="en-US"/>
-              </w:rPr>
-              <w:t>3.</w:t>
-            </w:r>
-          </w:p>
-        </w:tc>
-        <w:tc>
-          <w:tcPr>
-            <w:tcW w:w="1843" w:type="dxa"/>
-          </w:tcPr>
-          <w:p>
-            <w:pPr>
-              <w:rPr>
-                <w:lang w:val="en-US"/>
-              </w:rPr>
-            </w:pPr>
-            <w:r>
-              <w:rPr>
-                <w:lang w:val="en-US"/>
-              </w:rPr>
-              <w:t>0xEB 0x29 0x29</w:t>
-            </w:r>
-          </w:p>
-        </w:tc>
-        <w:tc>
-          <w:tcPr>
-            <w:tcW w:w="1320" w:type="dxa"/>
-          </w:tcPr>
-          <w:p>
-            <w:pPr>
-              <w:rPr>
-                <w:lang w:val="en-US"/>
-              </w:rPr>
-            </w:pPr>
-            <w:r>
-              <w:rPr>
-                <w:lang w:val="en-US"/>
-              </w:rPr>
-              <w:t>(</w:t>
-            </w:r>
-            <w:r>
-              <w:rPr>
-                <w:lang w:val="en-US"/>
-              </w:rPr>
-              <w:t xml:space="preserve"> </w:t>
-            </w:r>
-            <w:r>
-              <w:rPr>
-                <w:lang w:val="en-US"/>
-              </w:rPr>
-              <w:t>30, 30</w:t>
-            </w:r>
-            <w:r>
-              <w:rPr>
-                <w:lang w:val="en-US"/>
-              </w:rPr>
-              <w:t xml:space="preserve"> </w:t>
-            </w:r>
-            <w:r>
-              <w:rPr>
-                <w:lang w:val="en-US"/>
-              </w:rPr>
-              <w:t>)</w:t>
-            </w:r>
-            <w:r>
-              <w:rPr>
-                <w:lang w:val="en-US"/>
-              </w:rPr>
-              <w:t xml:space="preserve"> </w:t>
-            </w:r>
-          </w:p>
-        </w:tc>
-        <w:tc>
-          <w:tcPr>
-            <w:tcW w:w="1231" w:type="dxa"/>
-          </w:tcPr>
-          <w:p>
-            <w:pPr>
-              <w:rPr>
-                <w:lang w:val="en-US"/>
-              </w:rPr>
-            </w:pPr>
-            <w:r>
-              <w:rPr>
-                <w:lang w:val="en-US"/>
-              </w:rPr>
-              <w:t>(</w:t>
-            </w:r>
-            <w:r>
-              <w:rPr>
-                <w:lang w:val="en-US"/>
-              </w:rPr>
-              <w:t xml:space="preserve"> 42</w:t>
-            </w:r>
-            <w:r>
-              <w:rPr>
-                <w:lang w:val="en-US"/>
-              </w:rPr>
-              <w:t>, 42</w:t>
-            </w:r>
-            <w:r>
-              <w:rPr>
-                <w:lang w:val="en-US"/>
-              </w:rPr>
-              <w:t xml:space="preserve"> </w:t>
-            </w:r>
-            <w:r>
-              <w:rPr>
-                <w:lang w:val="en-US"/>
-              </w:rPr>
-              <w:t>)</w:t>
-            </w:r>
-          </w:p>
-        </w:tc>
-        <w:tc>
-          <w:tcPr>
-            <w:tcW w:w="3964" w:type="dxa"/>
-          </w:tcPr>
-          <w:p>
-            <w:pPr>
-              <w:rPr>
-                <w:lang w:val="en-US"/>
-              </w:rPr>
-            </w:pPr>
-            <w:r>
-              <w:rPr>
-                <w:lang w:val="en-US"/>
-              </w:rPr>
-              <w:t>light ground</w:t>
+              <w:t xml:space="preserve">Dark </w:t>
+            </w:r>
+            <w:r>
+              <w:rPr>
+                <w:lang w:val="en-US"/>
+              </w:rPr>
+              <w:t xml:space="preserve"> ground</w:t>
             </w:r>
           </w:p>
         </w:tc>

</xml_diff>